<commit_message>
TätigkeitsBericht commit und Push
</commit_message>
<xml_diff>
--- a/LEA1 SS 23 - Tätigkeitsbericht.docx
+++ b/LEA1 SS 23 - Tätigkeitsbericht.docx
@@ -131,7 +131,7 @@
     </w:p>
     <w:tbl>
       <w:tblPr>
-        <w:tblW w:w="5000" w:type="pct"/>
+        <w:tblW w:w="5006" w:type="pct"/>
         <w:tblCellSpacing w:w="0" w:type="dxa"/>
         <w:tblBorders>
           <w:top w:val="outset" w:sz="6" w:space="0" w:color="000000"/>
@@ -148,12 +148,13 @@
         <w:tblLook w:val="04A0" w:firstRow="1" w:lastRow="0" w:firstColumn="1" w:lastColumn="0" w:noHBand="0" w:noVBand="1"/>
       </w:tblPr>
       <w:tblGrid>
-        <w:gridCol w:w="2970"/>
-        <w:gridCol w:w="2436"/>
-        <w:gridCol w:w="3604"/>
+        <w:gridCol w:w="2974"/>
+        <w:gridCol w:w="2439"/>
+        <w:gridCol w:w="3608"/>
       </w:tblGrid>
       <w:tr>
         <w:trPr>
+          <w:trHeight w:val="340"/>
           <w:tblCellSpacing w:w="0" w:type="dxa"/>
         </w:trPr>
         <w:tc>
@@ -192,6 +193,7 @@
       </w:tr>
       <w:tr>
         <w:trPr>
+          <w:trHeight w:val="355"/>
           <w:tblCellSpacing w:w="0" w:type="dxa"/>
         </w:trPr>
         <w:tc>
@@ -290,6 +292,7 @@
       </w:tr>
       <w:tr>
         <w:trPr>
+          <w:trHeight w:val="1051"/>
           <w:tblCellSpacing w:w="0" w:type="dxa"/>
         </w:trPr>
         <w:tc>
@@ -311,6 +314,7 @@
                 <w:lang w:eastAsia="en-GB"/>
               </w:rPr>
             </w:pPr>
+            <w:proofErr w:type="spellStart"/>
             <w:r>
               <w:rPr>
                 <w:rFonts w:ascii="Arial" w:eastAsia="Times New Roman" w:hAnsi="Arial" w:cs="Arial"/>
@@ -318,6 +322,7 @@
               </w:rPr>
               <w:t>Montag Vormittag</w:t>
             </w:r>
+            <w:proofErr w:type="spellEnd"/>
           </w:p>
           <w:p>
             <w:pPr>
@@ -429,6 +434,7 @@
       </w:tr>
       <w:tr>
         <w:trPr>
+          <w:trHeight w:val="1067"/>
           <w:tblCellSpacing w:w="0" w:type="dxa"/>
         </w:trPr>
         <w:tc>
@@ -450,6 +456,7 @@
                 <w:lang w:eastAsia="en-GB"/>
               </w:rPr>
             </w:pPr>
+            <w:proofErr w:type="spellStart"/>
             <w:r>
               <w:rPr>
                 <w:rFonts w:ascii="Arial" w:eastAsia="Times New Roman" w:hAnsi="Arial" w:cs="Arial"/>
@@ -457,6 +464,7 @@
               </w:rPr>
               <w:t>Montag Nachmittag</w:t>
             </w:r>
+            <w:proofErr w:type="spellEnd"/>
           </w:p>
           <w:p>
             <w:pPr>
@@ -501,7 +509,21 @@
                 <w:rFonts w:ascii="Arial" w:eastAsia="Times New Roman" w:hAnsi="Arial" w:cs="Arial"/>
                 <w:lang w:eastAsia="en-GB"/>
               </w:rPr>
-              <w:t>Verzweifelt an BitmapImages in WPF</w:t>
+              <w:t xml:space="preserve">Verzweifelt an </w:t>
+            </w:r>
+            <w:r>
+              <w:rPr>
+                <w:rFonts w:ascii="Arial" w:eastAsia="Times New Roman" w:hAnsi="Arial" w:cs="Arial"/>
+                <w:lang w:eastAsia="en-GB"/>
+              </w:rPr>
+              <w:t>Bitmap Images</w:t>
+            </w:r>
+            <w:r>
+              <w:rPr>
+                <w:rFonts w:ascii="Arial" w:eastAsia="Times New Roman" w:hAnsi="Arial" w:cs="Arial"/>
+                <w:lang w:eastAsia="en-GB"/>
+              </w:rPr>
+              <w:t xml:space="preserve"> in WPF</w:t>
             </w:r>
           </w:p>
         </w:tc>
@@ -529,13 +551,28 @@
                 <w:rFonts w:ascii="Arial" w:eastAsia="Times New Roman" w:hAnsi="Arial" w:cs="Arial"/>
                 <w:lang w:eastAsia="en-GB"/>
               </w:rPr>
-              <w:t>Verzweifelt an BitmapImages in WPF</w:t>
+              <w:t xml:space="preserve">Verzweifelt an </w:t>
+            </w:r>
+            <w:r>
+              <w:rPr>
+                <w:rFonts w:ascii="Arial" w:eastAsia="Times New Roman" w:hAnsi="Arial" w:cs="Arial"/>
+                <w:lang w:eastAsia="en-GB"/>
+              </w:rPr>
+              <w:t>Bitmap Images</w:t>
+            </w:r>
+            <w:r>
+              <w:rPr>
+                <w:rFonts w:ascii="Arial" w:eastAsia="Times New Roman" w:hAnsi="Arial" w:cs="Arial"/>
+                <w:lang w:eastAsia="en-GB"/>
+              </w:rPr>
+              <w:t xml:space="preserve"> in WPF</w:t>
             </w:r>
           </w:p>
         </w:tc>
       </w:tr>
       <w:tr>
         <w:trPr>
+          <w:trHeight w:val="1763"/>
           <w:tblCellSpacing w:w="0" w:type="dxa"/>
         </w:trPr>
         <w:tc>
@@ -557,6 +594,7 @@
                 <w:lang w:eastAsia="en-GB"/>
               </w:rPr>
             </w:pPr>
+            <w:proofErr w:type="spellStart"/>
             <w:r>
               <w:rPr>
                 <w:rFonts w:ascii="Arial" w:eastAsia="Times New Roman" w:hAnsi="Arial" w:cs="Arial"/>
@@ -564,6 +602,7 @@
               </w:rPr>
               <w:t>Dienstag Vormittag</w:t>
             </w:r>
+            <w:proofErr w:type="spellEnd"/>
           </w:p>
           <w:p>
             <w:pPr>
@@ -659,6 +698,7 @@
       </w:tr>
       <w:tr>
         <w:trPr>
+          <w:trHeight w:val="1067"/>
           <w:tblCellSpacing w:w="0" w:type="dxa"/>
         </w:trPr>
         <w:tc>
@@ -680,6 +720,7 @@
                 <w:lang w:eastAsia="en-GB"/>
               </w:rPr>
             </w:pPr>
+            <w:proofErr w:type="spellStart"/>
             <w:r>
               <w:rPr>
                 <w:rFonts w:ascii="Arial" w:eastAsia="Times New Roman" w:hAnsi="Arial" w:cs="Arial"/>
@@ -687,6 +728,7 @@
               </w:rPr>
               <w:t>Dienstag Nachmittag</w:t>
             </w:r>
+            <w:proofErr w:type="spellEnd"/>
           </w:p>
           <w:p>
             <w:pPr>
@@ -731,7 +773,23 @@
                 <w:rFonts w:ascii="Arial" w:eastAsia="Times New Roman" w:hAnsi="Arial" w:cs="Arial"/>
                 <w:lang w:eastAsia="en-GB"/>
               </w:rPr>
-              <w:t>Design unserer WetterApp geplant</w:t>
+              <w:t xml:space="preserve">Design unserer </w:t>
+            </w:r>
+            <w:proofErr w:type="spellStart"/>
+            <w:r>
+              <w:rPr>
+                <w:rFonts w:ascii="Arial" w:eastAsia="Times New Roman" w:hAnsi="Arial" w:cs="Arial"/>
+                <w:lang w:eastAsia="en-GB"/>
+              </w:rPr>
+              <w:t>WetterApp</w:t>
+            </w:r>
+            <w:proofErr w:type="spellEnd"/>
+            <w:r>
+              <w:rPr>
+                <w:rFonts w:ascii="Arial" w:eastAsia="Times New Roman" w:hAnsi="Arial" w:cs="Arial"/>
+                <w:lang w:eastAsia="en-GB"/>
+              </w:rPr>
+              <w:t xml:space="preserve"> geplant</w:t>
             </w:r>
           </w:p>
         </w:tc>
@@ -759,13 +817,30 @@
                 <w:rFonts w:ascii="Arial" w:eastAsia="Times New Roman" w:hAnsi="Arial" w:cs="Arial"/>
                 <w:lang w:eastAsia="en-GB"/>
               </w:rPr>
-              <w:t>Design unserer WetterApp geplant</w:t>
+              <w:t xml:space="preserve">Design unserer </w:t>
+            </w:r>
+            <w:proofErr w:type="spellStart"/>
+            <w:r>
+              <w:rPr>
+                <w:rFonts w:ascii="Arial" w:eastAsia="Times New Roman" w:hAnsi="Arial" w:cs="Arial"/>
+                <w:lang w:eastAsia="en-GB"/>
+              </w:rPr>
+              <w:t>WetterApp</w:t>
+            </w:r>
+            <w:proofErr w:type="spellEnd"/>
+            <w:r>
+              <w:rPr>
+                <w:rFonts w:ascii="Arial" w:eastAsia="Times New Roman" w:hAnsi="Arial" w:cs="Arial"/>
+                <w:lang w:eastAsia="en-GB"/>
+              </w:rPr>
+              <w:t xml:space="preserve"> geplant</w:t>
             </w:r>
           </w:p>
         </w:tc>
       </w:tr>
       <w:tr>
         <w:trPr>
+          <w:trHeight w:val="2118"/>
           <w:tblCellSpacing w:w="0" w:type="dxa"/>
         </w:trPr>
         <w:tc>
@@ -787,6 +862,7 @@
                 <w:lang w:eastAsia="en-GB"/>
               </w:rPr>
             </w:pPr>
+            <w:proofErr w:type="spellStart"/>
             <w:r>
               <w:rPr>
                 <w:rFonts w:ascii="Arial" w:eastAsia="Times New Roman" w:hAnsi="Arial" w:cs="Arial"/>
@@ -794,6 +870,7 @@
               </w:rPr>
               <w:t>Mittwoch Vormittag</w:t>
             </w:r>
+            <w:proofErr w:type="spellEnd"/>
           </w:p>
           <w:p>
             <w:pPr>
@@ -833,29 +910,56 @@
                 <w:lang w:eastAsia="en-GB"/>
               </w:rPr>
             </w:pPr>
-            <w:r>
-              <w:rPr>
-                <w:rFonts w:ascii="Arial" w:eastAsia="Times New Roman" w:hAnsi="Arial" w:cs="Arial"/>
-                <w:lang w:eastAsia="en-GB"/>
-              </w:rPr>
-              <w:t>Bug’s gefixxt</w:t>
-            </w:r>
-          </w:p>
-          <w:p>
-            <w:pPr>
-              <w:spacing w:before="100" w:beforeAutospacing="1"/>
-              <w:rPr>
-                <w:rFonts w:ascii="Arial" w:eastAsia="Times New Roman" w:hAnsi="Arial" w:cs="Arial"/>
-                <w:lang w:eastAsia="en-GB"/>
-              </w:rPr>
-            </w:pPr>
-            <w:r>
-              <w:rPr>
-                <w:rFonts w:ascii="Arial" w:eastAsia="Times New Roman" w:hAnsi="Arial" w:cs="Arial"/>
-                <w:lang w:eastAsia="en-GB"/>
-              </w:rPr>
-              <w:t>Design arbeit</w:t>
-            </w:r>
+            <w:proofErr w:type="spellStart"/>
+            <w:r>
+              <w:rPr>
+                <w:rFonts w:ascii="Arial" w:eastAsia="Times New Roman" w:hAnsi="Arial" w:cs="Arial"/>
+                <w:lang w:eastAsia="en-GB"/>
+              </w:rPr>
+              <w:t>Bug’s</w:t>
+            </w:r>
+            <w:proofErr w:type="spellEnd"/>
+            <w:r>
+              <w:rPr>
+                <w:rFonts w:ascii="Arial" w:eastAsia="Times New Roman" w:hAnsi="Arial" w:cs="Arial"/>
+                <w:lang w:eastAsia="en-GB"/>
+              </w:rPr>
+              <w:t xml:space="preserve"> </w:t>
+            </w:r>
+            <w:proofErr w:type="spellStart"/>
+            <w:r>
+              <w:rPr>
+                <w:rFonts w:ascii="Arial" w:eastAsia="Times New Roman" w:hAnsi="Arial" w:cs="Arial"/>
+                <w:lang w:eastAsia="en-GB"/>
+              </w:rPr>
+              <w:t>gefixxt</w:t>
+            </w:r>
+            <w:proofErr w:type="spellEnd"/>
+          </w:p>
+          <w:p>
+            <w:pPr>
+              <w:spacing w:before="100" w:beforeAutospacing="1"/>
+              <w:rPr>
+                <w:rFonts w:ascii="Arial" w:eastAsia="Times New Roman" w:hAnsi="Arial" w:cs="Arial"/>
+                <w:lang w:eastAsia="en-GB"/>
+              </w:rPr>
+            </w:pPr>
+            <w:r>
+              <w:rPr>
+                <w:rFonts w:ascii="Arial" w:eastAsia="Times New Roman" w:hAnsi="Arial" w:cs="Arial"/>
+                <w:lang w:eastAsia="en-GB"/>
+              </w:rPr>
+              <w:t xml:space="preserve">Design </w:t>
+            </w:r>
+            <w:proofErr w:type="spellStart"/>
+            <w:r>
+              <w:rPr>
+                <w:rFonts w:ascii="Arial" w:eastAsia="Times New Roman" w:hAnsi="Arial" w:cs="Arial"/>
+                <w:lang w:eastAsia="en-GB"/>
+              </w:rPr>
+              <w:t>arbeit</w:t>
+            </w:r>
+            <w:proofErr w:type="spellEnd"/>
           </w:p>
           <w:p>
             <w:pPr>
@@ -877,7 +981,39 @@
                 <w:rFonts w:ascii="Arial" w:eastAsia="Times New Roman" w:hAnsi="Arial" w:cs="Arial"/>
                 <w:lang w:eastAsia="en-GB"/>
               </w:rPr>
-              <w:t xml:space="preserve"> von min-max temp hinzugefügt</w:t>
+              <w:t xml:space="preserve"> von min-</w:t>
+            </w:r>
+            <w:proofErr w:type="spellStart"/>
+            <w:r>
+              <w:rPr>
+                <w:rFonts w:ascii="Arial" w:eastAsia="Times New Roman" w:hAnsi="Arial" w:cs="Arial"/>
+                <w:lang w:eastAsia="en-GB"/>
+              </w:rPr>
+              <w:t>max</w:t>
+            </w:r>
+            <w:proofErr w:type="spellEnd"/>
+            <w:r>
+              <w:rPr>
+                <w:rFonts w:ascii="Arial" w:eastAsia="Times New Roman" w:hAnsi="Arial" w:cs="Arial"/>
+                <w:lang w:eastAsia="en-GB"/>
+              </w:rPr>
+              <w:t xml:space="preserve"> </w:t>
+            </w:r>
+            <w:proofErr w:type="spellStart"/>
+            <w:r>
+              <w:rPr>
+                <w:rFonts w:ascii="Arial" w:eastAsia="Times New Roman" w:hAnsi="Arial" w:cs="Arial"/>
+                <w:lang w:eastAsia="en-GB"/>
+              </w:rPr>
+              <w:t>temp</w:t>
+            </w:r>
+            <w:proofErr w:type="spellEnd"/>
+            <w:r>
+              <w:rPr>
+                <w:rFonts w:ascii="Arial" w:eastAsia="Times New Roman" w:hAnsi="Arial" w:cs="Arial"/>
+                <w:lang w:eastAsia="en-GB"/>
+              </w:rPr>
+              <w:t xml:space="preserve"> hinzugefügt</w:t>
             </w:r>
           </w:p>
         </w:tc>
@@ -905,13 +1041,46 @@
                 <w:rFonts w:ascii="Arial" w:eastAsia="Times New Roman" w:hAnsi="Arial" w:cs="Arial"/>
                 <w:lang w:eastAsia="en-GB"/>
               </w:rPr>
-              <w:t>API von min-max temp hinzugefügt</w:t>
+              <w:t>API von min-</w:t>
+            </w:r>
+            <w:proofErr w:type="spellStart"/>
+            <w:r>
+              <w:rPr>
+                <w:rFonts w:ascii="Arial" w:eastAsia="Times New Roman" w:hAnsi="Arial" w:cs="Arial"/>
+                <w:lang w:eastAsia="en-GB"/>
+              </w:rPr>
+              <w:t>max</w:t>
+            </w:r>
+            <w:proofErr w:type="spellEnd"/>
+            <w:r>
+              <w:rPr>
+                <w:rFonts w:ascii="Arial" w:eastAsia="Times New Roman" w:hAnsi="Arial" w:cs="Arial"/>
+                <w:lang w:eastAsia="en-GB"/>
+              </w:rPr>
+              <w:t xml:space="preserve"> </w:t>
+            </w:r>
+            <w:proofErr w:type="spellStart"/>
+            <w:r>
+              <w:rPr>
+                <w:rFonts w:ascii="Arial" w:eastAsia="Times New Roman" w:hAnsi="Arial" w:cs="Arial"/>
+                <w:lang w:eastAsia="en-GB"/>
+              </w:rPr>
+              <w:t>temp</w:t>
+            </w:r>
+            <w:proofErr w:type="spellEnd"/>
+            <w:r>
+              <w:rPr>
+                <w:rFonts w:ascii="Arial" w:eastAsia="Times New Roman" w:hAnsi="Arial" w:cs="Arial"/>
+                <w:lang w:eastAsia="en-GB"/>
+              </w:rPr>
+              <w:t xml:space="preserve"> hinzugefügt</w:t>
             </w:r>
           </w:p>
         </w:tc>
       </w:tr>
       <w:tr>
         <w:trPr>
+          <w:trHeight w:val="1067"/>
           <w:tblCellSpacing w:w="0" w:type="dxa"/>
         </w:trPr>
         <w:tc>
@@ -933,6 +1102,7 @@
                 <w:lang w:eastAsia="en-GB"/>
               </w:rPr>
             </w:pPr>
+            <w:proofErr w:type="spellStart"/>
             <w:r>
               <w:rPr>
                 <w:rFonts w:ascii="Arial" w:eastAsia="Times New Roman" w:hAnsi="Arial" w:cs="Arial"/>
@@ -940,6 +1110,7 @@
               </w:rPr>
               <w:t>Mittwoch Nachmittag</w:t>
             </w:r>
+            <w:proofErr w:type="spellEnd"/>
           </w:p>
           <w:p>
             <w:pPr>
@@ -979,6 +1150,13 @@
                 <w:lang w:eastAsia="en-GB"/>
               </w:rPr>
             </w:pPr>
+            <w:r>
+              <w:rPr>
+                <w:rFonts w:ascii="Arial" w:eastAsia="Times New Roman" w:hAnsi="Arial" w:cs="Arial"/>
+                <w:lang w:eastAsia="en-GB"/>
+              </w:rPr>
+              <w:t>Design überarbeitet</w:t>
+            </w:r>
           </w:p>
         </w:tc>
         <w:tc>
@@ -1000,11 +1178,35 @@
                 <w:lang w:eastAsia="en-GB"/>
               </w:rPr>
             </w:pPr>
+            <w:r>
+              <w:rPr>
+                <w:rFonts w:ascii="Arial" w:eastAsia="Times New Roman" w:hAnsi="Arial" w:cs="Arial"/>
+                <w:lang w:eastAsia="en-GB"/>
+              </w:rPr>
+              <w:t xml:space="preserve">Settings </w:t>
+            </w:r>
+            <w:proofErr w:type="spellStart"/>
+            <w:r>
+              <w:rPr>
+                <w:rFonts w:ascii="Arial" w:eastAsia="Times New Roman" w:hAnsi="Arial" w:cs="Arial"/>
+                <w:lang w:eastAsia="en-GB"/>
+              </w:rPr>
+              <w:t>button</w:t>
+            </w:r>
+            <w:proofErr w:type="spellEnd"/>
+            <w:r>
+              <w:rPr>
+                <w:rFonts w:ascii="Arial" w:eastAsia="Times New Roman" w:hAnsi="Arial" w:cs="Arial"/>
+                <w:lang w:eastAsia="en-GB"/>
+              </w:rPr>
+              <w:t xml:space="preserve"> + Fenster hinzugefügt</w:t>
+            </w:r>
           </w:p>
         </w:tc>
       </w:tr>
       <w:tr>
         <w:trPr>
+          <w:trHeight w:val="1051"/>
           <w:tblCellSpacing w:w="0" w:type="dxa"/>
         </w:trPr>
         <w:tc>
@@ -1026,6 +1228,7 @@
                 <w:lang w:eastAsia="en-GB"/>
               </w:rPr>
             </w:pPr>
+            <w:proofErr w:type="spellStart"/>
             <w:r>
               <w:rPr>
                 <w:rFonts w:ascii="Arial" w:eastAsia="Times New Roman" w:hAnsi="Arial" w:cs="Arial"/>
@@ -1033,6 +1236,7 @@
               </w:rPr>
               <w:t>Donnerstag Vormittag</w:t>
             </w:r>
+            <w:proofErr w:type="spellEnd"/>
           </w:p>
           <w:p>
             <w:pPr>
@@ -1072,6 +1276,20 @@
                 <w:lang w:eastAsia="en-GB"/>
               </w:rPr>
             </w:pPr>
+            <w:r>
+              <w:rPr>
+                <w:rFonts w:ascii="Arial" w:eastAsia="Times New Roman" w:hAnsi="Arial" w:cs="Arial"/>
+                <w:lang w:eastAsia="en-GB"/>
+              </w:rPr>
+              <w:t xml:space="preserve">Design der </w:t>
+            </w:r>
+            <w:r>
+              <w:rPr>
+                <w:rFonts w:ascii="Arial" w:eastAsia="Times New Roman" w:hAnsi="Arial" w:cs="Arial"/>
+                <w:lang w:eastAsia="en-GB"/>
+              </w:rPr>
+              <w:t>Settings</w:t>
+            </w:r>
           </w:p>
         </w:tc>
         <w:tc>
@@ -1093,11 +1311,54 @@
                 <w:lang w:eastAsia="en-GB"/>
               </w:rPr>
             </w:pPr>
+            <w:r>
+              <w:rPr>
+                <w:rFonts w:ascii="Arial" w:eastAsia="Times New Roman" w:hAnsi="Arial" w:cs="Arial"/>
+                <w:lang w:eastAsia="en-GB"/>
+              </w:rPr>
+              <w:t xml:space="preserve">Es wurden </w:t>
+            </w:r>
+            <w:r>
+              <w:rPr>
+                <w:rFonts w:ascii="Arial" w:eastAsia="Times New Roman" w:hAnsi="Arial" w:cs="Arial"/>
+                <w:lang w:eastAsia="en-GB"/>
+              </w:rPr>
+              <w:t>Settings</w:t>
+            </w:r>
+            <w:r>
+              <w:rPr>
+                <w:rFonts w:ascii="Arial" w:eastAsia="Times New Roman" w:hAnsi="Arial" w:cs="Arial"/>
+                <w:lang w:eastAsia="en-GB"/>
+              </w:rPr>
+              <w:t xml:space="preserve"> eingebunden</w:t>
+            </w:r>
+            <w:r>
+              <w:rPr>
+                <w:rFonts w:ascii="Arial" w:eastAsia="Times New Roman" w:hAnsi="Arial" w:cs="Arial"/>
+                <w:lang w:eastAsia="en-GB"/>
+              </w:rPr>
+              <w:t xml:space="preserve"> wie Sprache, </w:t>
+            </w:r>
+            <w:r>
+              <w:rPr>
+                <w:rFonts w:ascii="Arial" w:eastAsia="Times New Roman" w:hAnsi="Arial" w:cs="Arial"/>
+                <w:lang w:eastAsia="en-GB"/>
+              </w:rPr>
+              <w:t>Einheit</w:t>
+            </w:r>
+            <w:r>
+              <w:rPr>
+                <w:rFonts w:ascii="Arial" w:eastAsia="Times New Roman" w:hAnsi="Arial" w:cs="Arial"/>
+                <w:lang w:eastAsia="en-GB"/>
+              </w:rPr>
+              <w:t xml:space="preserve"> usw.</w:t>
+            </w:r>
           </w:p>
         </w:tc>
       </w:tr>
       <w:tr>
         <w:trPr>
+          <w:trHeight w:val="1422"/>
           <w:tblCellSpacing w:w="0" w:type="dxa"/>
         </w:trPr>
         <w:tc>
@@ -1119,13 +1380,16 @@
                 <w:lang w:eastAsia="en-GB"/>
               </w:rPr>
             </w:pPr>
-            <w:r>
-              <w:rPr>
-                <w:rFonts w:ascii="Arial" w:eastAsia="Times New Roman" w:hAnsi="Arial" w:cs="Arial"/>
-                <w:lang w:eastAsia="en-GB"/>
-              </w:rPr>
+            <w:proofErr w:type="spellStart"/>
+            <w:r>
+              <w:rPr>
+                <w:rFonts w:ascii="Arial" w:eastAsia="Times New Roman" w:hAnsi="Arial" w:cs="Arial"/>
+                <w:lang w:eastAsia="en-GB"/>
+              </w:rPr>
+              <w:lastRenderedPageBreak/>
               <w:t>Donnerstag Nachmittag</w:t>
             </w:r>
+            <w:proofErr w:type="spellEnd"/>
           </w:p>
           <w:p>
             <w:pPr>
@@ -1165,6 +1429,27 @@
                 <w:lang w:eastAsia="en-GB"/>
               </w:rPr>
             </w:pPr>
+            <w:r>
+              <w:rPr>
+                <w:rFonts w:ascii="Arial" w:eastAsia="Times New Roman" w:hAnsi="Arial" w:cs="Arial"/>
+                <w:lang w:eastAsia="en-GB"/>
+              </w:rPr>
+              <w:t xml:space="preserve">Speichern der Settings und live </w:t>
+            </w:r>
+            <w:r>
+              <w:rPr>
+                <w:rFonts w:ascii="Arial" w:eastAsia="Times New Roman" w:hAnsi="Arial" w:cs="Arial"/>
+                <w:lang w:eastAsia="en-GB"/>
+              </w:rPr>
+              <w:t>Aktualisierung (</w:t>
+            </w:r>
+            <w:r>
+              <w:rPr>
+                <w:rFonts w:ascii="Arial" w:eastAsia="Times New Roman" w:hAnsi="Arial" w:cs="Arial"/>
+                <w:lang w:eastAsia="en-GB"/>
+              </w:rPr>
+              <w:t>schwer)</w:t>
+            </w:r>
           </w:p>
         </w:tc>
         <w:tc>
@@ -1186,11 +1471,51 @@
                 <w:lang w:eastAsia="en-GB"/>
               </w:rPr>
             </w:pPr>
+            <w:r>
+              <w:rPr>
+                <w:rFonts w:ascii="Arial" w:eastAsia="Times New Roman" w:hAnsi="Arial" w:cs="Arial"/>
+                <w:lang w:eastAsia="en-GB"/>
+              </w:rPr>
+              <w:t xml:space="preserve">Es wurden </w:t>
+            </w:r>
+            <w:proofErr w:type="spellStart"/>
+            <w:r>
+              <w:rPr>
+                <w:rFonts w:ascii="Arial" w:eastAsia="Times New Roman" w:hAnsi="Arial" w:cs="Arial"/>
+                <w:lang w:eastAsia="en-GB"/>
+              </w:rPr>
+              <w:t>settings</w:t>
+            </w:r>
+            <w:proofErr w:type="spellEnd"/>
+            <w:r>
+              <w:rPr>
+                <w:rFonts w:ascii="Arial" w:eastAsia="Times New Roman" w:hAnsi="Arial" w:cs="Arial"/>
+                <w:lang w:eastAsia="en-GB"/>
+              </w:rPr>
+              <w:t xml:space="preserve"> eingebunden wie Sprache, </w:t>
+            </w:r>
+            <w:proofErr w:type="spellStart"/>
+            <w:r>
+              <w:rPr>
+                <w:rFonts w:ascii="Arial" w:eastAsia="Times New Roman" w:hAnsi="Arial" w:cs="Arial"/>
+                <w:lang w:eastAsia="en-GB"/>
+              </w:rPr>
+              <w:t>einheit</w:t>
+            </w:r>
+            <w:proofErr w:type="spellEnd"/>
+            <w:r>
+              <w:rPr>
+                <w:rFonts w:ascii="Arial" w:eastAsia="Times New Roman" w:hAnsi="Arial" w:cs="Arial"/>
+                <w:lang w:eastAsia="en-GB"/>
+              </w:rPr>
+              <w:t xml:space="preserve"> usw.</w:t>
+            </w:r>
           </w:p>
         </w:tc>
       </w:tr>
       <w:tr>
         <w:trPr>
+          <w:trHeight w:val="695"/>
           <w:tblCellSpacing w:w="0" w:type="dxa"/>
         </w:trPr>
         <w:tc>
@@ -1212,6 +1537,7 @@
                 <w:lang w:eastAsia="en-GB"/>
               </w:rPr>
             </w:pPr>
+            <w:proofErr w:type="spellStart"/>
             <w:r>
               <w:rPr>
                 <w:rFonts w:ascii="Arial" w:eastAsia="Times New Roman" w:hAnsi="Arial" w:cs="Arial"/>
@@ -1219,6 +1545,7 @@
               </w:rPr>
               <w:t>Freitag Vormittag</w:t>
             </w:r>
+            <w:proofErr w:type="spellEnd"/>
           </w:p>
           <w:p>
             <w:pPr>
@@ -1258,6 +1585,27 @@
                 <w:lang w:eastAsia="en-GB"/>
               </w:rPr>
             </w:pPr>
+            <w:r>
+              <w:rPr>
+                <w:rFonts w:ascii="Arial" w:eastAsia="Times New Roman" w:hAnsi="Arial" w:cs="Arial"/>
+                <w:lang w:eastAsia="en-GB"/>
+              </w:rPr>
+              <w:t xml:space="preserve">Weiter am </w:t>
+            </w:r>
+            <w:r>
+              <w:rPr>
+                <w:rFonts w:ascii="Arial" w:eastAsia="Times New Roman" w:hAnsi="Arial" w:cs="Arial"/>
+                <w:lang w:eastAsia="en-GB"/>
+              </w:rPr>
+              <w:t xml:space="preserve">Design gearbeitet und Code aufgeräumt, sodass alles übersichtlicher </w:t>
+            </w:r>
+            <w:r>
+              <w:rPr>
+                <w:rFonts w:ascii="Arial" w:eastAsia="Times New Roman" w:hAnsi="Arial" w:cs="Arial"/>
+                <w:lang w:eastAsia="en-GB"/>
+              </w:rPr>
+              <w:t>ist</w:t>
+            </w:r>
           </w:p>
         </w:tc>
         <w:tc>
@@ -1279,11 +1627,33 @@
                 <w:lang w:eastAsia="en-GB"/>
               </w:rPr>
             </w:pPr>
+            <w:r>
+              <w:rPr>
+                <w:rFonts w:ascii="Arial" w:eastAsia="Times New Roman" w:hAnsi="Arial" w:cs="Arial"/>
+                <w:lang w:eastAsia="en-GB"/>
+              </w:rPr>
+              <w:t xml:space="preserve">Speichern der Settings und live </w:t>
+            </w:r>
+            <w:r>
+              <w:rPr>
+                <w:rFonts w:ascii="Arial" w:eastAsia="Times New Roman" w:hAnsi="Arial" w:cs="Arial"/>
+                <w:lang w:eastAsia="en-GB"/>
+              </w:rPr>
+              <w:t>Aktualisierung</w:t>
+            </w:r>
+            <w:r>
+              <w:rPr>
+                <w:rFonts w:ascii="Arial" w:eastAsia="Times New Roman" w:hAnsi="Arial" w:cs="Arial"/>
+                <w:lang w:eastAsia="en-GB"/>
+              </w:rPr>
+              <w:t>(schwer)</w:t>
+            </w:r>
           </w:p>
         </w:tc>
       </w:tr>
       <w:tr>
         <w:trPr>
+          <w:trHeight w:val="1576"/>
           <w:tblCellSpacing w:w="0" w:type="dxa"/>
         </w:trPr>
         <w:tc>
@@ -1305,14 +1675,15 @@
                 <w:lang w:eastAsia="en-GB"/>
               </w:rPr>
             </w:pPr>
-            <w:r>
-              <w:rPr>
-                <w:rFonts w:ascii="Arial" w:eastAsia="Times New Roman" w:hAnsi="Arial" w:cs="Arial"/>
-                <w:lang w:eastAsia="en-GB"/>
-              </w:rPr>
-              <w:lastRenderedPageBreak/>
+            <w:proofErr w:type="spellStart"/>
+            <w:r>
+              <w:rPr>
+                <w:rFonts w:ascii="Arial" w:eastAsia="Times New Roman" w:hAnsi="Arial" w:cs="Arial"/>
+                <w:lang w:eastAsia="en-GB"/>
+              </w:rPr>
               <w:t>Freitag Nachmittag</w:t>
             </w:r>
+            <w:proofErr w:type="spellEnd"/>
           </w:p>
           <w:p>
             <w:pPr>
@@ -1352,6 +1723,29 @@
                 <w:lang w:eastAsia="en-GB"/>
               </w:rPr>
             </w:pPr>
+            <w:r>
+              <w:rPr>
+                <w:rFonts w:ascii="Arial" w:eastAsia="Times New Roman" w:hAnsi="Arial" w:cs="Arial"/>
+                <w:lang w:eastAsia="en-GB"/>
+              </w:rPr>
+              <w:t xml:space="preserve">API </w:t>
+            </w:r>
+            <w:proofErr w:type="spellStart"/>
+            <w:r>
+              <w:rPr>
+                <w:rFonts w:ascii="Arial" w:eastAsia="Times New Roman" w:hAnsi="Arial" w:cs="Arial"/>
+                <w:lang w:eastAsia="en-GB"/>
+              </w:rPr>
+              <w:t>limit</w:t>
+            </w:r>
+            <w:proofErr w:type="spellEnd"/>
+            <w:r>
+              <w:rPr>
+                <w:rFonts w:ascii="Arial" w:eastAsia="Times New Roman" w:hAnsi="Arial" w:cs="Arial"/>
+                <w:lang w:eastAsia="en-GB"/>
+              </w:rPr>
+              <w:t xml:space="preserve"> erreicht, Planung für nächste Woche gemacht</w:t>
+            </w:r>
           </w:p>
         </w:tc>
         <w:tc>
@@ -1373,6 +1767,29 @@
                 <w:lang w:eastAsia="en-GB"/>
               </w:rPr>
             </w:pPr>
+            <w:r>
+              <w:rPr>
+                <w:rFonts w:ascii="Arial" w:eastAsia="Times New Roman" w:hAnsi="Arial" w:cs="Arial"/>
+                <w:lang w:eastAsia="en-GB"/>
+              </w:rPr>
+              <w:t xml:space="preserve">API </w:t>
+            </w:r>
+            <w:proofErr w:type="spellStart"/>
+            <w:r>
+              <w:rPr>
+                <w:rFonts w:ascii="Arial" w:eastAsia="Times New Roman" w:hAnsi="Arial" w:cs="Arial"/>
+                <w:lang w:eastAsia="en-GB"/>
+              </w:rPr>
+              <w:t>limit</w:t>
+            </w:r>
+            <w:proofErr w:type="spellEnd"/>
+            <w:r>
+              <w:rPr>
+                <w:rFonts w:ascii="Arial" w:eastAsia="Times New Roman" w:hAnsi="Arial" w:cs="Arial"/>
+                <w:lang w:eastAsia="en-GB"/>
+              </w:rPr>
+              <w:t xml:space="preserve"> erreicht, Planung für nächste Woche gemacht</w:t>
+            </w:r>
           </w:p>
         </w:tc>
       </w:tr>
@@ -2236,6 +2653,21 @@
 </file>
 
 <file path=customXml/item1.xml><?xml version="1.0" encoding="utf-8"?>
+<?mso-contentType ?>
+<FormTemplates xmlns="http://schemas.microsoft.com/sharepoint/v3/contenttype/forms">
+  <Display>DocumentLibraryForm</Display>
+  <Edit>DocumentLibraryForm</Edit>
+  <New>DocumentLibraryForm</New>
+</FormTemplates>
+</file>
+
+<file path=customXml/item2.xml><?xml version="1.0" encoding="utf-8"?>
+<p:properties xmlns:p="http://schemas.microsoft.com/office/2006/metadata/properties" xmlns:xsi="http://www.w3.org/2001/XMLSchema-instance" xmlns:pc="http://schemas.microsoft.com/office/infopath/2007/PartnerControls">
+  <documentManagement/>
+</p:properties>
+</file>
+
+<file path=customXml/item3.xml><?xml version="1.0" encoding="utf-8"?>
 <ct:contentTypeSchema xmlns:ct="http://schemas.microsoft.com/office/2006/metadata/contentType" xmlns:ma="http://schemas.microsoft.com/office/2006/metadata/properties/metaAttributes" ct:_="" ma:_="" ma:contentTypeName="Dokument" ma:contentTypeID="0x0101000E30DB3ACEB596449113E5844A5403C4" ma:contentTypeVersion="4" ma:contentTypeDescription="Ein neues Dokument erstellen." ma:contentTypeScope="" ma:versionID="9134900d69bce28703dd6708735f5571">
   <xsd:schema xmlns:xsd="http://www.w3.org/2001/XMLSchema" xmlns:xs="http://www.w3.org/2001/XMLSchema" xmlns:p="http://schemas.microsoft.com/office/2006/metadata/properties" xmlns:ns2="24e4c8b6-8f07-43f3-94cf-d50b581093ae" targetNamespace="http://schemas.microsoft.com/office/2006/metadata/properties" ma:root="true" ma:fieldsID="247d96fcc21541bae7f56371cd3df9d1" ns2:_="">
     <xsd:import namespace="24e4c8b6-8f07-43f3-94cf-d50b581093ae"/>
@@ -2379,22 +2811,24 @@
 </ct:contentTypeSchema>
 </file>
 
-<file path=customXml/item2.xml><?xml version="1.0" encoding="utf-8"?>
-<p:properties xmlns:p="http://schemas.microsoft.com/office/2006/metadata/properties" xmlns:xsi="http://www.w3.org/2001/XMLSchema-instance" xmlns:pc="http://schemas.microsoft.com/office/infopath/2007/PartnerControls">
-  <documentManagement/>
-</p:properties>
+<file path=customXml/itemProps1.xml><?xml version="1.0" encoding="utf-8"?>
+<ds:datastoreItem xmlns:ds="http://schemas.openxmlformats.org/officeDocument/2006/customXml" ds:itemID="{EE2F60F9-F6DB-4DC8-A225-08396EC05567}">
+  <ds:schemaRefs>
+    <ds:schemaRef ds:uri="http://schemas.microsoft.com/sharepoint/v3/contenttype/forms"/>
+  </ds:schemaRefs>
+</ds:datastoreItem>
 </file>
 
-<file path=customXml/item3.xml><?xml version="1.0" encoding="utf-8"?>
-<?mso-contentType ?>
-<FormTemplates xmlns="http://schemas.microsoft.com/sharepoint/v3/contenttype/forms">
-  <Display>DocumentLibraryForm</Display>
-  <Edit>DocumentLibraryForm</Edit>
-  <New>DocumentLibraryForm</New>
-</FormTemplates>
+<file path=customXml/itemProps2.xml><?xml version="1.0" encoding="utf-8"?>
+<ds:datastoreItem xmlns:ds="http://schemas.openxmlformats.org/officeDocument/2006/customXml" ds:itemID="{7FCF4B98-2EA5-4852-B7DC-62C76A7D04D2}">
+  <ds:schemaRefs>
+    <ds:schemaRef ds:uri="http://schemas.microsoft.com/office/2006/metadata/properties"/>
+    <ds:schemaRef ds:uri="http://schemas.microsoft.com/office/infopath/2007/PartnerControls"/>
+  </ds:schemaRefs>
+</ds:datastoreItem>
 </file>
 
-<file path=customXml/itemProps1.xml><?xml version="1.0" encoding="utf-8"?>
+<file path=customXml/itemProps3.xml><?xml version="1.0" encoding="utf-8"?>
 <ds:datastoreItem xmlns:ds="http://schemas.openxmlformats.org/officeDocument/2006/customXml" ds:itemID="{A94C30D2-4760-427B-9BD7-DB9E39CD466C}">
   <ds:schemaRefs>
     <ds:schemaRef ds:uri="http://schemas.microsoft.com/office/2006/metadata/contentType"/>
@@ -2410,21 +2844,4 @@
     <ds:schemaRef ds:uri="http://schemas.microsoft.com/internal/obd"/>
   </ds:schemaRefs>
 </ds:datastoreItem>
-</file>
-
-<file path=customXml/itemProps2.xml><?xml version="1.0" encoding="utf-8"?>
-<ds:datastoreItem xmlns:ds="http://schemas.openxmlformats.org/officeDocument/2006/customXml" ds:itemID="{7FCF4B98-2EA5-4852-B7DC-62C76A7D04D2}">
-  <ds:schemaRefs>
-    <ds:schemaRef ds:uri="http://schemas.microsoft.com/office/2006/metadata/properties"/>
-    <ds:schemaRef ds:uri="http://schemas.microsoft.com/office/infopath/2007/PartnerControls"/>
-  </ds:schemaRefs>
-</ds:datastoreItem>
-</file>
-
-<file path=customXml/itemProps3.xml><?xml version="1.0" encoding="utf-8"?>
-<ds:datastoreItem xmlns:ds="http://schemas.openxmlformats.org/officeDocument/2006/customXml" ds:itemID="{EE2F60F9-F6DB-4DC8-A225-08396EC05567}">
-  <ds:schemaRefs>
-    <ds:schemaRef ds:uri="http://schemas.microsoft.com/sharepoint/v3/contenttype/forms"/>
-  </ds:schemaRefs>
-</ds:datastoreItem>
 </file>
</xml_diff>